<commit_message>
Update: Added new placeholders in salary section
</commit_message>
<xml_diff>
--- a/generated_letters/Appointment_Letter_Chandan Singh_12985.docx
+++ b/generated_letters/Appointment_Letter_Chandan Singh_12985.docx
@@ -454,7 +454,7 @@
         </w:rPr>
       </w:pPr>
       <w:r>
-        <w:t>"Engineering-Technician." effective 06-07-2020.</w:t>
+        <w:t>"Engineering-Technician" effective 01-03-2025.</w:t>
       </w:r>
     </w:p>
     <w:p>
@@ -6741,16 +6741,6 @@
         <w:pStyle w:val="BodyText"/>
         <w:spacing w:before="176" w:line="417" w:lineRule="auto"/>
         <w:ind w:left="290" w:right="1156" w:hanging="46"/>
-        <w:rPr>
-          <w:w w:val="105"/>
-        </w:rPr>
-      </w:pPr>
-    </w:p>
-    <w:p>
-      <w:pPr>
-        <w:pStyle w:val="BodyText"/>
-        <w:spacing w:before="176" w:line="417" w:lineRule="auto"/>
-        <w:ind w:left="290" w:right="1156" w:hanging="46"/>
       </w:pPr>
       <w:r>
         <w:rPr>
@@ -6782,18 +6772,15 @@
           <w:spacing w:val="-2"/>
           <w:w w:val="105"/>
         </w:rPr>
-        <w:t>Date:</w:t>
-      </w:r>
-    </w:p>
-    <w:p>
-      <w:pPr>
-        <w:pStyle w:val="BodyText"/>
-      </w:pPr>
-    </w:p>
-    <w:p>
-      <w:pPr>
-        <w:pStyle w:val="BodyText"/>
-      </w:pPr>
+        <w:t>Dat</w:t>
+      </w:r>
+      <w:r>
+        <w:rPr>
+          <w:spacing w:val="-2"/>
+          <w:w w:val="105"/>
+        </w:rPr>
+        <w:t>e:</w:t>
+      </w:r>
     </w:p>
     <w:p>
       <w:pPr>
@@ -6969,8 +6956,8 @@
         <w:tblLook w:val="01E0" w:firstRow="1" w:lastRow="1" w:firstColumn="1" w:lastColumn="1" w:noHBand="0" w:noVBand="0"/>
       </w:tblPr>
       <w:tblGrid>
-        <w:gridCol w:w="3704"/>
-        <w:gridCol w:w="2878"/>
+        <w:gridCol w:w="3838"/>
+        <w:gridCol w:w="2744"/>
         <w:gridCol w:w="2830"/>
       </w:tblGrid>
       <w:tr>
@@ -6979,7 +6966,7 @@
         </w:trPr>
         <w:tc>
           <w:tcPr>
-            <w:tcW w:w="3704" w:type="dxa"/>
+            <w:tcW w:w="3838" w:type="dxa"/>
             <w:tcBorders>
               <w:right w:val="single" w:sz="4" w:space="0" w:color="000000"/>
             </w:tcBorders>
@@ -7025,7 +7012,7 @@
         </w:tc>
         <w:tc>
           <w:tcPr>
-            <w:tcW w:w="2878" w:type="dxa"/>
+            <w:tcW w:w="2744" w:type="dxa"/>
             <w:tcBorders>
               <w:left w:val="single" w:sz="4" w:space="0" w:color="000000"/>
               <w:right w:val="single" w:sz="4" w:space="0" w:color="000000"/>
@@ -7155,7 +7142,7 @@
         </w:trPr>
         <w:tc>
           <w:tcPr>
-            <w:tcW w:w="3704" w:type="dxa"/>
+            <w:tcW w:w="3838" w:type="dxa"/>
             <w:tcBorders>
               <w:bottom w:val="single" w:sz="4" w:space="0" w:color="000000"/>
               <w:right w:val="single" w:sz="4" w:space="0" w:color="000000"/>
@@ -7186,7 +7173,7 @@
         </w:tc>
         <w:tc>
           <w:tcPr>
-            <w:tcW w:w="2878" w:type="dxa"/>
+            <w:tcW w:w="2744" w:type="dxa"/>
             <w:tcBorders>
               <w:left w:val="single" w:sz="4" w:space="0" w:color="000000"/>
               <w:bottom w:val="single" w:sz="4" w:space="0" w:color="000000"/>
@@ -7196,7 +7183,7 @@
           </w:tcPr>
           <w:p>
             <w:r>
-              <w:t>25000</w:t>
+              <w:t>11700</w:t>
             </w:r>
           </w:p>
         </w:tc>
@@ -7211,7 +7198,7 @@
           </w:tcPr>
           <w:p>
             <w:r>
-              <w:t>300000</w:t>
+              <w:t>140400</w:t>
             </w:r>
           </w:p>
         </w:tc>
@@ -7222,7 +7209,7 @@
         </w:trPr>
         <w:tc>
           <w:tcPr>
-            <w:tcW w:w="3704" w:type="dxa"/>
+            <w:tcW w:w="3838" w:type="dxa"/>
             <w:tcBorders>
               <w:top w:val="single" w:sz="4" w:space="0" w:color="000000"/>
               <w:bottom w:val="single" w:sz="4" w:space="0" w:color="000000"/>
@@ -7254,7 +7241,7 @@
         </w:tc>
         <w:tc>
           <w:tcPr>
-            <w:tcW w:w="2878" w:type="dxa"/>
+            <w:tcW w:w="2744" w:type="dxa"/>
             <w:tcBorders>
               <w:top w:val="single" w:sz="4" w:space="0" w:color="000000"/>
               <w:left w:val="single" w:sz="4" w:space="0" w:color="000000"/>
@@ -7265,7 +7252,7 @@
           </w:tcPr>
           <w:p>
             <w:r>
-              <w:t>6000</w:t>
+              <w:t>5850</w:t>
             </w:r>
           </w:p>
         </w:tc>
@@ -7281,7 +7268,7 @@
           </w:tcPr>
           <w:p>
             <w:r>
-              <w:t>72000</w:t>
+              <w:t>70200</w:t>
             </w:r>
           </w:p>
         </w:tc>
@@ -7292,7 +7279,7 @@
         </w:trPr>
         <w:tc>
           <w:tcPr>
-            <w:tcW w:w="3704" w:type="dxa"/>
+            <w:tcW w:w="3838" w:type="dxa"/>
             <w:tcBorders>
               <w:top w:val="single" w:sz="4" w:space="0" w:color="000000"/>
               <w:bottom w:val="single" w:sz="4" w:space="0" w:color="000000"/>
@@ -7324,7 +7311,7 @@
         </w:tc>
         <w:tc>
           <w:tcPr>
-            <w:tcW w:w="2878" w:type="dxa"/>
+            <w:tcW w:w="2744" w:type="dxa"/>
             <w:tcBorders>
               <w:top w:val="single" w:sz="4" w:space="0" w:color="000000"/>
               <w:left w:val="single" w:sz="4" w:space="0" w:color="000000"/>
@@ -7335,7 +7322,7 @@
           </w:tcPr>
           <w:p>
             <w:r>
-              <w:t>2000</w:t>
+              <w:t>975</w:t>
             </w:r>
           </w:p>
         </w:tc>
@@ -7351,7 +7338,7 @@
           </w:tcPr>
           <w:p>
             <w:r>
-              <w:t>24000</w:t>
+              <w:t>11700</w:t>
             </w:r>
           </w:p>
         </w:tc>
@@ -7362,7 +7349,7 @@
         </w:trPr>
         <w:tc>
           <w:tcPr>
-            <w:tcW w:w="3704" w:type="dxa"/>
+            <w:tcW w:w="3838" w:type="dxa"/>
             <w:tcBorders>
               <w:top w:val="single" w:sz="4" w:space="0" w:color="000000"/>
               <w:bottom w:val="single" w:sz="4" w:space="0" w:color="000000"/>
@@ -7394,7 +7381,7 @@
         </w:tc>
         <w:tc>
           <w:tcPr>
-            <w:tcW w:w="2878" w:type="dxa"/>
+            <w:tcW w:w="2744" w:type="dxa"/>
             <w:tcBorders>
               <w:top w:val="single" w:sz="4" w:space="0" w:color="000000"/>
               <w:left w:val="single" w:sz="4" w:space="0" w:color="000000"/>
@@ -7405,7 +7392,7 @@
           </w:tcPr>
           <w:p>
             <w:r>
-              <w:t>3500</w:t>
+              <w:t>1281</w:t>
             </w:r>
           </w:p>
         </w:tc>
@@ -7421,7 +7408,165 @@
           </w:tcPr>
           <w:p>
             <w:r>
-              <w:t>42000</w:t>
+              <w:t>15372</w:t>
+            </w:r>
+          </w:p>
+        </w:tc>
+      </w:tr>
+      <w:tr>
+        <w:trPr>
+          <w:trHeight w:val="251"/>
+        </w:trPr>
+        <w:tc>
+          <w:tcPr>
+            <w:tcW w:w="3838" w:type="dxa"/>
+            <w:tcBorders>
+              <w:top w:val="single" w:sz="4" w:space="0" w:color="000000"/>
+              <w:bottom w:val="single" w:sz="4" w:space="0" w:color="000000"/>
+              <w:right w:val="single" w:sz="4" w:space="0" w:color="000000"/>
+            </w:tcBorders>
+          </w:tcPr>
+          <w:p>
+            <w:pPr>
+              <w:pStyle w:val="TableParagraph"/>
+              <w:spacing w:before="18" w:line="214" w:lineRule="exact"/>
+              <w:ind w:left="100"/>
+              <w:rPr>
+                <w:spacing w:val="-4"/>
+                <w:w w:val="130"/>
+                <w:sz w:val="16"/>
+                <w:szCs w:val="20"/>
+              </w:rPr>
+            </w:pPr>
+            <w:r>
+              <w:rPr>
+                <w:spacing w:val="-4"/>
+                <w:w w:val="130"/>
+                <w:sz w:val="16"/>
+                <w:szCs w:val="20"/>
+              </w:rPr>
+              <w:t>Statutory Leave</w:t>
+            </w:r>
+          </w:p>
+        </w:tc>
+        <w:tc>
+          <w:tcPr>
+            <w:tcW w:w="2744" w:type="dxa"/>
+            <w:tcBorders>
+              <w:top w:val="single" w:sz="4" w:space="0" w:color="000000"/>
+              <w:left w:val="single" w:sz="4" w:space="0" w:color="000000"/>
+              <w:bottom w:val="single" w:sz="4" w:space="0" w:color="000000"/>
+              <w:right w:val="single" w:sz="4" w:space="0" w:color="000000"/>
+            </w:tcBorders>
+            <w:vAlign w:val="center"/>
+          </w:tcPr>
+          <w:p>
+            <w:r>
+              <w:t>62</w:t>
+            </w:r>
+          </w:p>
+        </w:tc>
+        <w:tc>
+          <w:tcPr>
+            <w:tcW w:w="2830" w:type="dxa"/>
+            <w:tcBorders>
+              <w:top w:val="single" w:sz="4" w:space="0" w:color="000000"/>
+              <w:left w:val="single" w:sz="4" w:space="0" w:color="000000"/>
+              <w:bottom w:val="single" w:sz="4" w:space="0" w:color="000000"/>
+            </w:tcBorders>
+            <w:vAlign w:val="center"/>
+          </w:tcPr>
+          <w:p>
+            <w:r>
+              <w:t>744</w:t>
+            </w:r>
+          </w:p>
+        </w:tc>
+      </w:tr>
+      <w:tr>
+        <w:trPr>
+          <w:trHeight w:val="251"/>
+        </w:trPr>
+        <w:tc>
+          <w:tcPr>
+            <w:tcW w:w="3838" w:type="dxa"/>
+            <w:tcBorders>
+              <w:top w:val="single" w:sz="4" w:space="0" w:color="000000"/>
+              <w:bottom w:val="single" w:sz="4" w:space="0" w:color="000000"/>
+              <w:right w:val="single" w:sz="4" w:space="0" w:color="000000"/>
+            </w:tcBorders>
+          </w:tcPr>
+          <w:p>
+            <w:pPr>
+              <w:pStyle w:val="TableParagraph"/>
+              <w:spacing w:before="18" w:line="214" w:lineRule="exact"/>
+              <w:ind w:left="100"/>
+              <w:rPr>
+                <w:spacing w:val="-4"/>
+                <w:w w:val="130"/>
+                <w:sz w:val="16"/>
+                <w:szCs w:val="20"/>
+              </w:rPr>
+            </w:pPr>
+            <w:r>
+              <w:rPr>
+                <w:spacing w:val="-4"/>
+                <w:w w:val="130"/>
+                <w:sz w:val="16"/>
+                <w:szCs w:val="20"/>
+              </w:rPr>
+              <w:t>Ex</w:t>
+            </w:r>
+            <w:r>
+              <w:rPr>
+                <w:spacing w:val="-4"/>
+                <w:w w:val="130"/>
+                <w:sz w:val="16"/>
+                <w:szCs w:val="20"/>
+              </w:rPr>
+              <w:t xml:space="preserve"> </w:t>
+            </w:r>
+            <w:r>
+              <w:rPr>
+                <w:spacing w:val="-4"/>
+                <w:w w:val="130"/>
+                <w:sz w:val="16"/>
+                <w:szCs w:val="20"/>
+              </w:rPr>
+              <w:t>gratia Pay</w:t>
+            </w:r>
+          </w:p>
+        </w:tc>
+        <w:tc>
+          <w:tcPr>
+            <w:tcW w:w="2744" w:type="dxa"/>
+            <w:tcBorders>
+              <w:top w:val="single" w:sz="4" w:space="0" w:color="000000"/>
+              <w:left w:val="single" w:sz="4" w:space="0" w:color="000000"/>
+              <w:bottom w:val="single" w:sz="4" w:space="0" w:color="000000"/>
+              <w:right w:val="single" w:sz="4" w:space="0" w:color="000000"/>
+            </w:tcBorders>
+            <w:vAlign w:val="center"/>
+          </w:tcPr>
+          <w:p>
+            <w:r>
+              <w:t>62</w:t>
+            </w:r>
+          </w:p>
+        </w:tc>
+        <w:tc>
+          <w:tcPr>
+            <w:tcW w:w="2830" w:type="dxa"/>
+            <w:tcBorders>
+              <w:top w:val="single" w:sz="4" w:space="0" w:color="000000"/>
+              <w:left w:val="single" w:sz="4" w:space="0" w:color="000000"/>
+              <w:bottom w:val="single" w:sz="4" w:space="0" w:color="000000"/>
+            </w:tcBorders>
+            <w:vAlign w:val="center"/>
+          </w:tcPr>
+          <w:p>
+            <w:r>
+              <w:t>744</w:t>
             </w:r>
           </w:p>
         </w:tc>
@@ -7432,7 +7577,7 @@
         </w:trPr>
         <w:tc>
           <w:tcPr>
-            <w:tcW w:w="3704" w:type="dxa"/>
+            <w:tcW w:w="3838" w:type="dxa"/>
             <w:tcBorders>
               <w:top w:val="single" w:sz="4" w:space="0" w:color="000000"/>
               <w:right w:val="single" w:sz="4" w:space="0" w:color="000000"/>
@@ -7463,7 +7608,7 @@
         </w:tc>
         <w:tc>
           <w:tcPr>
-            <w:tcW w:w="2878" w:type="dxa"/>
+            <w:tcW w:w="2744" w:type="dxa"/>
             <w:tcBorders>
               <w:top w:val="single" w:sz="4" w:space="0" w:color="000000"/>
               <w:left w:val="single" w:sz="4" w:space="0" w:color="000000"/>
@@ -7473,7 +7618,7 @@
           </w:tcPr>
           <w:p>
             <w:r>
-              <w:t>35500</w:t>
+              <w:t>20506</w:t>
             </w:r>
           </w:p>
         </w:tc>
@@ -7488,7 +7633,7 @@
           </w:tcPr>
           <w:p>
             <w:r>
-              <w:t>426000</w:t>
+              <w:t>246072</w:t>
             </w:r>
           </w:p>
         </w:tc>
@@ -7499,7 +7644,6 @@
         <w:pStyle w:val="TableParagraph"/>
         <w:spacing w:before="18" w:line="214" w:lineRule="exact"/>
         <w:ind w:left="100"/>
-        <w:jc w:val="center"/>
         <w:rPr>
           <w:spacing w:val="-4"/>
           <w:w w:val="130"/>
@@ -7528,8 +7672,8 @@
         <w:tblLook w:val="01E0" w:firstRow="1" w:lastRow="1" w:firstColumn="1" w:lastColumn="1" w:noHBand="0" w:noVBand="0"/>
       </w:tblPr>
       <w:tblGrid>
-        <w:gridCol w:w="3704"/>
-        <w:gridCol w:w="2878"/>
+        <w:gridCol w:w="3838"/>
+        <w:gridCol w:w="2744"/>
         <w:gridCol w:w="2830"/>
       </w:tblGrid>
       <w:tr>
@@ -7538,7 +7682,7 @@
         </w:trPr>
         <w:tc>
           <w:tcPr>
-            <w:tcW w:w="3704" w:type="dxa"/>
+            <w:tcW w:w="3838" w:type="dxa"/>
             <w:tcBorders>
               <w:bottom w:val="single" w:sz="4" w:space="0" w:color="000000"/>
               <w:right w:val="single" w:sz="4" w:space="0" w:color="000000"/>
@@ -7569,7 +7713,7 @@
         </w:tc>
         <w:tc>
           <w:tcPr>
-            <w:tcW w:w="2878" w:type="dxa"/>
+            <w:tcW w:w="2744" w:type="dxa"/>
             <w:tcBorders>
               <w:left w:val="single" w:sz="4" w:space="0" w:color="000000"/>
               <w:bottom w:val="single" w:sz="4" w:space="0" w:color="000000"/>
@@ -7604,7 +7748,6 @@
               <w:pStyle w:val="TableParagraph"/>
               <w:spacing w:before="18" w:line="214" w:lineRule="exact"/>
               <w:ind w:left="100"/>
-              <w:jc w:val="center"/>
               <w:rPr>
                 <w:spacing w:val="-4"/>
                 <w:w w:val="130"/>
@@ -7621,7 +7764,7 @@
         </w:trPr>
         <w:tc>
           <w:tcPr>
-            <w:tcW w:w="3704" w:type="dxa"/>
+            <w:tcW w:w="3838" w:type="dxa"/>
             <w:tcBorders>
               <w:top w:val="single" w:sz="4" w:space="0" w:color="000000"/>
               <w:bottom w:val="single" w:sz="4" w:space="0" w:color="000000"/>
@@ -7653,7 +7796,7 @@
         </w:tc>
         <w:tc>
           <w:tcPr>
-            <w:tcW w:w="2878" w:type="dxa"/>
+            <w:tcW w:w="2744" w:type="dxa"/>
             <w:tcBorders>
               <w:top w:val="single" w:sz="4" w:space="0" w:color="000000"/>
               <w:left w:val="single" w:sz="4" w:space="0" w:color="000000"/>
@@ -7664,7 +7807,7 @@
           </w:tcPr>
           <w:p>
             <w:r>
-              <w:t>3000</w:t>
+              <w:t>1642</w:t>
             </w:r>
           </w:p>
         </w:tc>
@@ -7680,7 +7823,7 @@
           </w:tcPr>
           <w:p>
             <w:r>
-              <w:t>36000</w:t>
+              <w:t>19704</w:t>
             </w:r>
           </w:p>
         </w:tc>
@@ -7691,7 +7834,7 @@
         </w:trPr>
         <w:tc>
           <w:tcPr>
-            <w:tcW w:w="3704" w:type="dxa"/>
+            <w:tcW w:w="3838" w:type="dxa"/>
             <w:tcBorders>
               <w:top w:val="single" w:sz="4" w:space="0" w:color="000000"/>
               <w:bottom w:val="single" w:sz="4" w:space="0" w:color="000000"/>
@@ -7723,7 +7866,7 @@
         </w:tc>
         <w:tc>
           <w:tcPr>
-            <w:tcW w:w="2878" w:type="dxa"/>
+            <w:tcW w:w="2744" w:type="dxa"/>
             <w:tcBorders>
               <w:top w:val="single" w:sz="4" w:space="0" w:color="000000"/>
               <w:left w:val="single" w:sz="4" w:space="0" w:color="000000"/>
@@ -7734,7 +7877,7 @@
           </w:tcPr>
           <w:p>
             <w:r>
-              <w:t>250</w:t>
+              <w:t>62</w:t>
             </w:r>
           </w:p>
         </w:tc>
@@ -7750,7 +7893,7 @@
           </w:tcPr>
           <w:p>
             <w:r>
-              <w:t>3000</w:t>
+              <w:t>744</w:t>
             </w:r>
           </w:p>
         </w:tc>
@@ -7761,7 +7904,7 @@
         </w:trPr>
         <w:tc>
           <w:tcPr>
-            <w:tcW w:w="3704" w:type="dxa"/>
+            <w:tcW w:w="3838" w:type="dxa"/>
             <w:tcBorders>
               <w:top w:val="single" w:sz="4" w:space="0" w:color="000000"/>
               <w:bottom w:val="single" w:sz="4" w:space="0" w:color="000000"/>
@@ -7793,7 +7936,7 @@
         </w:tc>
         <w:tc>
           <w:tcPr>
-            <w:tcW w:w="2878" w:type="dxa"/>
+            <w:tcW w:w="2744" w:type="dxa"/>
             <w:tcBorders>
               <w:top w:val="single" w:sz="4" w:space="0" w:color="000000"/>
               <w:left w:val="single" w:sz="4" w:space="0" w:color="000000"/>
@@ -7804,7 +7947,7 @@
           </w:tcPr>
           <w:p>
             <w:r>
-              <w:t>600</w:t>
+              <w:t>667</w:t>
             </w:r>
           </w:p>
         </w:tc>
@@ -7820,7 +7963,7 @@
           </w:tcPr>
           <w:p>
             <w:r>
-              <w:t>7200</w:t>
+              <w:t>8004</w:t>
             </w:r>
           </w:p>
         </w:tc>
@@ -7831,7 +7974,7 @@
         </w:trPr>
         <w:tc>
           <w:tcPr>
-            <w:tcW w:w="3704" w:type="dxa"/>
+            <w:tcW w:w="3838" w:type="dxa"/>
             <w:tcBorders>
               <w:top w:val="single" w:sz="4" w:space="0" w:color="000000"/>
               <w:right w:val="single" w:sz="4" w:space="0" w:color="000000"/>
@@ -7862,7 +8005,7 @@
         </w:tc>
         <w:tc>
           <w:tcPr>
-            <w:tcW w:w="2878" w:type="dxa"/>
+            <w:tcW w:w="2744" w:type="dxa"/>
             <w:tcBorders>
               <w:top w:val="single" w:sz="4" w:space="0" w:color="000000"/>
               <w:left w:val="single" w:sz="4" w:space="0" w:color="000000"/>
@@ -7872,7 +8015,7 @@
           </w:tcPr>
           <w:p>
             <w:r>
-              <w:t>38500</w:t>
+              <w:t>23489</w:t>
             </w:r>
           </w:p>
         </w:tc>
@@ -7887,7 +8030,7 @@
           </w:tcPr>
           <w:p>
             <w:r>
-              <w:t>462000</w:t>
+              <w:t>281868</w:t>
             </w:r>
           </w:p>
         </w:tc>
@@ -7898,7 +8041,6 @@
         <w:pStyle w:val="TableParagraph"/>
         <w:spacing w:before="18" w:line="214" w:lineRule="exact"/>
         <w:ind w:left="100"/>
-        <w:jc w:val="center"/>
         <w:rPr>
           <w:spacing w:val="-4"/>
           <w:w w:val="130"/>
@@ -7927,8 +8069,8 @@
         <w:tblLook w:val="01E0" w:firstRow="1" w:lastRow="1" w:firstColumn="1" w:lastColumn="1" w:noHBand="0" w:noVBand="0"/>
       </w:tblPr>
       <w:tblGrid>
-        <w:gridCol w:w="3704"/>
-        <w:gridCol w:w="2878"/>
+        <w:gridCol w:w="3838"/>
+        <w:gridCol w:w="2744"/>
         <w:gridCol w:w="2830"/>
       </w:tblGrid>
       <w:tr>
@@ -7937,7 +8079,7 @@
         </w:trPr>
         <w:tc>
           <w:tcPr>
-            <w:tcW w:w="3704" w:type="dxa"/>
+            <w:tcW w:w="3838" w:type="dxa"/>
             <w:tcBorders>
               <w:bottom w:val="single" w:sz="4" w:space="0" w:color="000000"/>
               <w:right w:val="single" w:sz="4" w:space="0" w:color="000000"/>
@@ -7968,7 +8110,7 @@
         </w:tc>
         <w:tc>
           <w:tcPr>
-            <w:tcW w:w="2878" w:type="dxa"/>
+            <w:tcW w:w="2744" w:type="dxa"/>
             <w:tcBorders>
               <w:left w:val="single" w:sz="4" w:space="0" w:color="000000"/>
               <w:bottom w:val="single" w:sz="4" w:space="0" w:color="000000"/>
@@ -7980,7 +8122,6 @@
               <w:pStyle w:val="TableParagraph"/>
               <w:spacing w:before="18" w:line="214" w:lineRule="exact"/>
               <w:ind w:left="100"/>
-              <w:jc w:val="center"/>
               <w:rPr>
                 <w:spacing w:val="-4"/>
                 <w:w w:val="130"/>
@@ -8003,7 +8144,6 @@
               <w:pStyle w:val="TableParagraph"/>
               <w:spacing w:before="18" w:line="214" w:lineRule="exact"/>
               <w:ind w:left="100"/>
-              <w:jc w:val="center"/>
               <w:rPr>
                 <w:spacing w:val="-4"/>
                 <w:w w:val="130"/>
@@ -8020,7 +8160,7 @@
         </w:trPr>
         <w:tc>
           <w:tcPr>
-            <w:tcW w:w="3704" w:type="dxa"/>
+            <w:tcW w:w="3838" w:type="dxa"/>
             <w:tcBorders>
               <w:top w:val="single" w:sz="4" w:space="0" w:color="000000"/>
               <w:bottom w:val="single" w:sz="4" w:space="0" w:color="000000"/>
@@ -8052,7 +8192,7 @@
         </w:tc>
         <w:tc>
           <w:tcPr>
-            <w:tcW w:w="2878" w:type="dxa"/>
+            <w:tcW w:w="2744" w:type="dxa"/>
             <w:tcBorders>
               <w:top w:val="single" w:sz="4" w:space="0" w:color="000000"/>
               <w:left w:val="single" w:sz="4" w:space="0" w:color="000000"/>
@@ -8063,7 +8203,7 @@
           </w:tcPr>
           <w:p>
             <w:r>
-              <w:t>3000</w:t>
+              <w:t>1642</w:t>
             </w:r>
           </w:p>
         </w:tc>
@@ -8079,7 +8219,7 @@
           </w:tcPr>
           <w:p>
             <w:r>
-              <w:t>36000</w:t>
+              <w:t>19704</w:t>
             </w:r>
           </w:p>
         </w:tc>
@@ -8090,7 +8230,7 @@
         </w:trPr>
         <w:tc>
           <w:tcPr>
-            <w:tcW w:w="3704" w:type="dxa"/>
+            <w:tcW w:w="3838" w:type="dxa"/>
             <w:tcBorders>
               <w:top w:val="single" w:sz="4" w:space="0" w:color="000000"/>
               <w:bottom w:val="single" w:sz="4" w:space="0" w:color="000000"/>
@@ -8122,7 +8262,7 @@
         </w:tc>
         <w:tc>
           <w:tcPr>
-            <w:tcW w:w="2878" w:type="dxa"/>
+            <w:tcW w:w="2744" w:type="dxa"/>
             <w:tcBorders>
               <w:top w:val="single" w:sz="4" w:space="0" w:color="000000"/>
               <w:left w:val="single" w:sz="4" w:space="0" w:color="000000"/>
@@ -8133,7 +8273,7 @@
           </w:tcPr>
           <w:p>
             <w:r>
-              <w:t>250</w:t>
+              <w:t>31</w:t>
             </w:r>
           </w:p>
         </w:tc>
@@ -8149,7 +8289,7 @@
           </w:tcPr>
           <w:p>
             <w:r>
-              <w:t>3000</w:t>
+              <w:t>372</w:t>
             </w:r>
           </w:p>
         </w:tc>
@@ -8160,7 +8300,7 @@
         </w:trPr>
         <w:tc>
           <w:tcPr>
-            <w:tcW w:w="3704" w:type="dxa"/>
+            <w:tcW w:w="3838" w:type="dxa"/>
             <w:tcBorders>
               <w:top w:val="single" w:sz="4" w:space="0" w:color="000000"/>
               <w:bottom w:val="single" w:sz="4" w:space="0" w:color="000000"/>
@@ -8192,7 +8332,7 @@
         </w:tc>
         <w:tc>
           <w:tcPr>
-            <w:tcW w:w="2878" w:type="dxa"/>
+            <w:tcW w:w="2744" w:type="dxa"/>
             <w:tcBorders>
               <w:top w:val="single" w:sz="4" w:space="0" w:color="000000"/>
               <w:left w:val="single" w:sz="4" w:space="0" w:color="000000"/>
@@ -8203,7 +8343,7 @@
           </w:tcPr>
           <w:p>
             <w:r>
-              <w:t>600</w:t>
+              <w:t>154</w:t>
             </w:r>
           </w:p>
         </w:tc>
@@ -8219,7 +8359,7 @@
           </w:tcPr>
           <w:p>
             <w:r>
-              <w:t>7200</w:t>
+              <w:t>1848</w:t>
             </w:r>
           </w:p>
         </w:tc>
@@ -8230,7 +8370,7 @@
         </w:trPr>
         <w:tc>
           <w:tcPr>
-            <w:tcW w:w="3704" w:type="dxa"/>
+            <w:tcW w:w="3838" w:type="dxa"/>
             <w:tcBorders>
               <w:top w:val="single" w:sz="4" w:space="0" w:color="000000"/>
               <w:bottom w:val="single" w:sz="4" w:space="0" w:color="000000"/>
@@ -8262,7 +8402,7 @@
         </w:tc>
         <w:tc>
           <w:tcPr>
-            <w:tcW w:w="2878" w:type="dxa"/>
+            <w:tcW w:w="2744" w:type="dxa"/>
             <w:tcBorders>
               <w:top w:val="single" w:sz="4" w:space="0" w:color="000000"/>
               <w:left w:val="single" w:sz="4" w:space="0" w:color="000000"/>
@@ -8273,7 +8413,7 @@
           </w:tcPr>
           <w:p>
             <w:r>
-              <w:t>3850</w:t>
+              <w:t>1827</w:t>
             </w:r>
           </w:p>
         </w:tc>
@@ -8289,7 +8429,7 @@
           </w:tcPr>
           <w:p>
             <w:r>
-              <w:t>46200</w:t>
+              <w:t>21924</w:t>
             </w:r>
           </w:p>
         </w:tc>
@@ -8300,7 +8440,7 @@
         </w:trPr>
         <w:tc>
           <w:tcPr>
-            <w:tcW w:w="3704" w:type="dxa"/>
+            <w:tcW w:w="3838" w:type="dxa"/>
             <w:tcBorders>
               <w:top w:val="single" w:sz="4" w:space="0" w:color="000000"/>
               <w:right w:val="single" w:sz="4" w:space="0" w:color="000000"/>
@@ -8331,7 +8471,7 @@
         </w:tc>
         <w:tc>
           <w:tcPr>
-            <w:tcW w:w="2878" w:type="dxa"/>
+            <w:tcW w:w="2744" w:type="dxa"/>
             <w:tcBorders>
               <w:top w:val="single" w:sz="4" w:space="0" w:color="000000"/>
               <w:left w:val="single" w:sz="4" w:space="0" w:color="000000"/>
@@ -8341,7 +8481,7 @@
           </w:tcPr>
           <w:p>
             <w:r>
-              <w:t>31650</w:t>
+              <w:t>18679</w:t>
             </w:r>
           </w:p>
         </w:tc>
@@ -8356,7 +8496,7 @@
           </w:tcPr>
           <w:p>
             <w:r>
-              <w:t>379800</w:t>
+              <w:t>224148</w:t>
             </w:r>
           </w:p>
         </w:tc>
@@ -8970,32 +9110,16 @@
         <w:pStyle w:val="BodyText"/>
         <w:spacing w:before="178" w:line="417" w:lineRule="auto"/>
         <w:ind w:left="290" w:right="1156" w:hanging="46"/>
-        <w:rPr>
-          <w:w w:val="105"/>
-        </w:rPr>
-      </w:pPr>
-      <w:r>
-        <w:t xml:space="preserve">I Chandan Singh, have read over and do hereby accept the above-mentioned terms and conditions. </w:t>
-      </w:r>
-    </w:p>
-    <w:p>
-      <w:pPr>
-        <w:pStyle w:val="BodyText"/>
-        <w:spacing w:before="178" w:line="417" w:lineRule="auto"/>
-        <w:ind w:left="290" w:right="1156" w:hanging="46"/>
-      </w:pPr>
-      <w:r>
-        <w:rPr>
-          <w:spacing w:val="-2"/>
-          <w:w w:val="105"/>
-        </w:rPr>
-        <w:t>Signature:</w:t>
+      </w:pPr>
+      <w:r>
+        <w:t>I Chandan Singh, have read over and do hereby accept the above-mentioned terms and conditions. Signature:</w:t>
       </w:r>
     </w:p>
     <w:p>
       <w:pPr>
         <w:pStyle w:val="BodyText"/>
         <w:spacing w:line="239" w:lineRule="exact"/>
+        <w:ind w:left="290"/>
         <w:sectPr>
           <w:pgSz w:w="12240" w:h="15840"/>
           <w:pgMar w:top="1280" w:right="1440" w:bottom="1000" w:left="1080" w:header="502" w:footer="820" w:gutter="0"/>
@@ -9007,21 +9131,7 @@
           <w:spacing w:val="-4"/>
           <w:w w:val="105"/>
         </w:rPr>
-        <w:t xml:space="preserve">     </w:t>
-      </w:r>
-      <w:r>
-        <w:rPr>
-          <w:spacing w:val="-4"/>
-          <w:w w:val="105"/>
-        </w:rPr>
         <w:t>Date</w:t>
-      </w:r>
-      <w:r>
-        <w:rPr>
-          <w:spacing w:val="-4"/>
-          <w:w w:val="105"/>
-        </w:rPr>
-        <w:t>:</w:t>
       </w:r>
     </w:p>
     <w:p>
@@ -9081,6 +9191,118 @@
           </wp:anchor>
         </w:drawing>
       </w:r>
+    </w:p>
+    <w:p>
+      <w:pPr>
+        <w:pStyle w:val="BodyText"/>
+        <w:rPr>
+          <w:sz w:val="17"/>
+        </w:rPr>
+      </w:pPr>
+    </w:p>
+    <w:p>
+      <w:pPr>
+        <w:pStyle w:val="BodyText"/>
+        <w:rPr>
+          <w:sz w:val="17"/>
+        </w:rPr>
+      </w:pPr>
+    </w:p>
+    <w:p>
+      <w:pPr>
+        <w:pStyle w:val="BodyText"/>
+        <w:rPr>
+          <w:sz w:val="17"/>
+        </w:rPr>
+      </w:pPr>
+    </w:p>
+    <w:p>
+      <w:pPr>
+        <w:pStyle w:val="BodyText"/>
+        <w:rPr>
+          <w:sz w:val="17"/>
+        </w:rPr>
+      </w:pPr>
+    </w:p>
+    <w:p>
+      <w:pPr>
+        <w:pStyle w:val="BodyText"/>
+        <w:rPr>
+          <w:sz w:val="17"/>
+        </w:rPr>
+      </w:pPr>
+    </w:p>
+    <w:p>
+      <w:pPr>
+        <w:pStyle w:val="BodyText"/>
+        <w:rPr>
+          <w:sz w:val="17"/>
+        </w:rPr>
+      </w:pPr>
+    </w:p>
+    <w:p>
+      <w:pPr>
+        <w:pStyle w:val="BodyText"/>
+        <w:rPr>
+          <w:sz w:val="17"/>
+        </w:rPr>
+      </w:pPr>
+    </w:p>
+    <w:p>
+      <w:pPr>
+        <w:pStyle w:val="BodyText"/>
+        <w:rPr>
+          <w:sz w:val="17"/>
+        </w:rPr>
+      </w:pPr>
+    </w:p>
+    <w:p>
+      <w:pPr>
+        <w:pStyle w:val="BodyText"/>
+        <w:rPr>
+          <w:sz w:val="17"/>
+        </w:rPr>
+      </w:pPr>
+    </w:p>
+    <w:p>
+      <w:pPr>
+        <w:pStyle w:val="BodyText"/>
+        <w:rPr>
+          <w:sz w:val="17"/>
+        </w:rPr>
+      </w:pPr>
+    </w:p>
+    <w:p>
+      <w:pPr>
+        <w:pStyle w:val="BodyText"/>
+        <w:rPr>
+          <w:sz w:val="17"/>
+        </w:rPr>
+      </w:pPr>
+    </w:p>
+    <w:p>
+      <w:pPr>
+        <w:pStyle w:val="BodyText"/>
+        <w:rPr>
+          <w:sz w:val="17"/>
+        </w:rPr>
+      </w:pPr>
+    </w:p>
+    <w:p>
+      <w:pPr>
+        <w:pStyle w:val="BodyText"/>
+        <w:rPr>
+          <w:sz w:val="17"/>
+        </w:rPr>
+      </w:pPr>
+    </w:p>
+    <w:p>
+      <w:pPr>
+        <w:pStyle w:val="BodyText"/>
+        <w:rPr>
+          <w:sz w:val="17"/>
+        </w:rPr>
+      </w:pPr>
     </w:p>
     <w:p>
       <w:pPr>
@@ -10240,15 +10462,13 @@
                             </w:rPr>
                             <w:t xml:space="preserve"> </w:t>
                           </w:r>
-                          <w:proofErr w:type="spellStart"/>
                           <w:r>
                             <w:rPr>
                               <w:rFonts w:ascii="Bahnschrift" w:hAnsi="Bahnschrift"/>
                               <w:sz w:val="17"/>
                             </w:rPr>
-                            <w:t>Įeopard</w:t>
+                            <w:t>Leopard</w:t>
                           </w:r>
-                          <w:proofErr w:type="spellEnd"/>
                           <w:r>
                             <w:rPr>
                               <w:rFonts w:ascii="Bahnschrift" w:hAnsi="Bahnschrift"/>
@@ -10382,13 +10602,13 @@
             </wp:anchor>
           </w:drawing>
         </mc:Choice>
-        <mc:Fallback xmlns:w16sdtfl="http://schemas.microsoft.com/office/word/2024/wordml/sdtformatlock" xmlns:w16du="http://schemas.microsoft.com/office/word/2023/wordml/word16du" xmlns:oel="http://schemas.microsoft.com/office/2019/extlst">
+        <mc:Fallback>
           <w:pict>
             <v:shapetype w14:anchorId="7E95C141" id="_x0000_t202" coordsize="21600,21600" o:spt="202" path="m,l,21600r21600,l21600,xe">
               <v:stroke joinstyle="miter"/>
               <v:path gradientshapeok="t" o:connecttype="rect"/>
             </v:shapetype>
-            <v:shape id="Textbox 6" o:spid="_x0000_s1027" type="#_x0000_t202" style="position:absolute;margin-left:65.25pt;margin-top:740pt;width:364.2pt;height:20.55pt;z-index:-15934976;visibility:visible;mso-wrap-style:square;mso-wrap-distance-left:0;mso-wrap-distance-top:0;mso-wrap-distance-right:0;mso-wrap-distance-bottom:0;mso-position-horizontal:absolute;mso-position-horizontal-relative:page;mso-position-vertical:absolute;mso-position-vertical-relative:page;v-text-anchor:top" o:gfxdata="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" filled="f" stroked="f">
+            <v:shape id="Textbox 6" o:spid="_x0000_s1027" type="#_x0000_t202" style="position:absolute;margin-left:65.25pt;margin-top:740pt;width:364.2pt;height:20.55pt;z-index:-15934976;visibility:visible;mso-wrap-style:square;mso-wrap-distance-left:0;mso-wrap-distance-top:0;mso-wrap-distance-right:0;mso-wrap-distance-bottom:0;mso-position-horizontal:absolute;mso-position-horizontal-relative:page;mso-position-vertical:absolute;mso-position-vertical-relative:page;v-text-anchor:top" o:gfxdata="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" filled="f" stroked="f">
               <v:textbox inset="0,0,0,0">
                 <w:txbxContent>
                   <w:p>
@@ -10523,15 +10743,13 @@
                       </w:rPr>
                       <w:t xml:space="preserve"> </w:t>
                     </w:r>
-                    <w:proofErr w:type="spellStart"/>
                     <w:r>
                       <w:rPr>
                         <w:rFonts w:ascii="Bahnschrift" w:hAnsi="Bahnschrift"/>
                         <w:sz w:val="17"/>
                       </w:rPr>
-                      <w:t>Įeopard</w:t>
+                      <w:t>Leopard</w:t>
                     </w:r>
-                    <w:proofErr w:type="spellEnd"/>
                     <w:r>
                       <w:rPr>
                         <w:rFonts w:ascii="Bahnschrift" w:hAnsi="Bahnschrift"/>
@@ -10730,9 +10948,9 @@
             </wp:anchor>
           </w:drawing>
         </mc:Choice>
-        <mc:Fallback xmlns:w16sdtfl="http://schemas.microsoft.com/office/word/2024/wordml/sdtformatlock" xmlns:w16du="http://schemas.microsoft.com/office/word/2023/wordml/word16du" xmlns:oel="http://schemas.microsoft.com/office/2019/extlst">
+        <mc:Fallback>
           <w:pict>
-            <v:shape w14:anchorId="45322E3A" id="Textbox 7" o:spid="_x0000_s1028" type="#_x0000_t202" style="position:absolute;margin-left:85.7pt;margin-top:760.4pt;width:61.35pt;height:10.5pt;z-index:-15934464;visibility:visible;mso-wrap-style:square;mso-wrap-distance-left:0;mso-wrap-distance-top:0;mso-wrap-distance-right:0;mso-wrap-distance-bottom:0;mso-position-horizontal:absolute;mso-position-horizontal-relative:page;mso-position-vertical:absolute;mso-position-vertical-relative:page;v-text-anchor:top" o:gfxdata="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" filled="f" stroked="f">
+            <v:shape w14:anchorId="45322E3A" id="Textbox 7" o:spid="_x0000_s1028" type="#_x0000_t202" style="position:absolute;margin-left:85.7pt;margin-top:760.4pt;width:61.35pt;height:10.5pt;z-index:-15934464;visibility:visible;mso-wrap-style:square;mso-wrap-distance-left:0;mso-wrap-distance-top:0;mso-wrap-distance-right:0;mso-wrap-distance-bottom:0;mso-position-horizontal:absolute;mso-position-horizontal-relative:page;mso-position-vertical:absolute;mso-position-vertical-relative:page;v-text-anchor:top" o:gfxdata="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" filled="f" stroked="f">
               <v:textbox inset="0,0,0,0">
                 <w:txbxContent>
                   <w:p>
@@ -10832,9 +11050,9 @@
             </wp:anchor>
           </w:drawing>
         </mc:Choice>
-        <mc:Fallback xmlns:w16sdtfl="http://schemas.microsoft.com/office/word/2024/wordml/sdtformatlock" xmlns:w16du="http://schemas.microsoft.com/office/word/2023/wordml/word16du" xmlns:oel="http://schemas.microsoft.com/office/2019/extlst">
+        <mc:Fallback>
           <w:pict>
-            <v:shape w14:anchorId="5614A53D" id="Textbox 8" o:spid="_x0000_s1029" type="#_x0000_t202" style="position:absolute;margin-left:181.3pt;margin-top:760.4pt;width:67.8pt;height:10.5pt;z-index:-15933952;visibility:visible;mso-wrap-style:square;mso-wrap-distance-left:0;mso-wrap-distance-top:0;mso-wrap-distance-right:0;mso-wrap-distance-bottom:0;mso-position-horizontal:absolute;mso-position-horizontal-relative:page;mso-position-vertical:absolute;mso-position-vertical-relative:page;v-text-anchor:top" o:gfxdata="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" filled="f" stroked="f">
+            <v:shape w14:anchorId="5614A53D" id="Textbox 8" o:spid="_x0000_s1029" type="#_x0000_t202" style="position:absolute;margin-left:181.3pt;margin-top:760.4pt;width:67.8pt;height:10.5pt;z-index:-15933952;visibility:visible;mso-wrap-style:square;mso-wrap-distance-left:0;mso-wrap-distance-top:0;mso-wrap-distance-right:0;mso-wrap-distance-bottom:0;mso-position-horizontal:absolute;mso-position-horizontal-relative:page;mso-position-vertical:absolute;mso-position-vertical-relative:page;v-text-anchor:top" o:gfxdata="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" filled="f" stroked="f">
               <v:textbox inset="0,0,0,0">
                 <w:txbxContent>
                   <w:p>
@@ -10936,9 +11154,9 @@
             </wp:anchor>
           </w:drawing>
         </mc:Choice>
-        <mc:Fallback xmlns:w16sdtfl="http://schemas.microsoft.com/office/word/2024/wordml/sdtformatlock" xmlns:w16du="http://schemas.microsoft.com/office/word/2023/wordml/word16du" xmlns:oel="http://schemas.microsoft.com/office/2019/extlst">
+        <mc:Fallback>
           <w:pict>
-            <v:shape w14:anchorId="2711EA29" id="Textbox 9" o:spid="_x0000_s1030" type="#_x0000_t202" style="position:absolute;margin-left:281pt;margin-top:760.4pt;width:67.7pt;height:10.5pt;z-index:-15933440;visibility:visible;mso-wrap-style:square;mso-wrap-distance-left:0;mso-wrap-distance-top:0;mso-wrap-distance-right:0;mso-wrap-distance-bottom:0;mso-position-horizontal:absolute;mso-position-horizontal-relative:page;mso-position-vertical:absolute;mso-position-vertical-relative:page;v-text-anchor:top" o:gfxdata="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" filled="f" stroked="f">
+            <v:shape w14:anchorId="2711EA29" id="Textbox 9" o:spid="_x0000_s1030" type="#_x0000_t202" style="position:absolute;margin-left:281pt;margin-top:760.4pt;width:67.7pt;height:10.5pt;z-index:-15933440;visibility:visible;mso-wrap-style:square;mso-wrap-distance-left:0;mso-wrap-distance-top:0;mso-wrap-distance-right:0;mso-wrap-distance-bottom:0;mso-position-horizontal:absolute;mso-position-horizontal-relative:page;mso-position-vertical:absolute;mso-position-vertical-relative:page;v-text-anchor:top" o:gfxdata="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" filled="f" stroked="f">
               <v:textbox inset="0,0,0,0">
                 <w:txbxContent>
                   <w:p>
@@ -11017,66 +11235,18 @@
       <w:rPr>
         <w:noProof/>
       </w:rPr>
-      <w:drawing>
-        <wp:anchor distT="0" distB="0" distL="0" distR="0" simplePos="0" relativeHeight="487378944" behindDoc="1" locked="0" layoutInCell="1" allowOverlap="1" wp14:anchorId="27A78149" wp14:editId="601793CD">
-          <wp:simplePos x="0" y="0"/>
-          <wp:positionH relativeFrom="page">
-            <wp:posOffset>5521452</wp:posOffset>
-          </wp:positionH>
-          <wp:positionV relativeFrom="page">
-            <wp:posOffset>364236</wp:posOffset>
-          </wp:positionV>
-          <wp:extent cx="1444751" cy="353567"/>
-          <wp:effectExtent l="0" t="0" r="0" b="0"/>
-          <wp:wrapNone/>
-          <wp:docPr id="1" name="Image 1"/>
-          <wp:cNvGraphicFramePr>
-            <a:graphicFrameLocks xmlns:a="http://schemas.openxmlformats.org/drawingml/2006/main"/>
-          </wp:cNvGraphicFramePr>
-          <a:graphic xmlns:a="http://schemas.openxmlformats.org/drawingml/2006/main">
-            <a:graphicData uri="http://schemas.openxmlformats.org/drawingml/2006/picture">
-              <pic:pic xmlns:pic="http://schemas.openxmlformats.org/drawingml/2006/picture">
-                <pic:nvPicPr>
-                  <pic:cNvPr id="1" name="Image 1"/>
-                  <pic:cNvPicPr/>
-                </pic:nvPicPr>
-                <pic:blipFill>
-                  <a:blip r:embed="rId1" cstate="print"/>
-                  <a:stretch>
-                    <a:fillRect/>
-                  </a:stretch>
-                </pic:blipFill>
-                <pic:spPr>
-                  <a:xfrm>
-                    <a:off x="0" y="0"/>
-                    <a:ext cx="1444751" cy="353567"/>
-                  </a:xfrm>
-                  <a:prstGeom prst="rect">
-                    <a:avLst/>
-                  </a:prstGeom>
-                </pic:spPr>
-              </pic:pic>
-            </a:graphicData>
-          </a:graphic>
-        </wp:anchor>
-      </w:drawing>
-    </w:r>
-    <w:r>
-      <w:rPr>
-        <w:noProof/>
-      </w:rPr>
       <mc:AlternateContent>
         <mc:Choice Requires="wps">
           <w:drawing>
-            <wp:anchor distT="0" distB="0" distL="0" distR="0" simplePos="0" relativeHeight="487379456" behindDoc="1" locked="0" layoutInCell="1" allowOverlap="1" wp14:anchorId="038E07DA" wp14:editId="7ACFEAA4">
+            <wp:anchor distT="0" distB="0" distL="0" distR="0" simplePos="0" relativeHeight="487379456" behindDoc="1" locked="0" layoutInCell="1" allowOverlap="1" wp14:anchorId="038E07DA" wp14:editId="5BEB9AAC">
               <wp:simplePos x="0" y="0"/>
               <wp:positionH relativeFrom="page">
-                <wp:posOffset>574002</wp:posOffset>
+                <wp:posOffset>571500</wp:posOffset>
               </wp:positionH>
               <wp:positionV relativeFrom="page">
-                <wp:posOffset>305912</wp:posOffset>
+                <wp:posOffset>304800</wp:posOffset>
               </wp:positionV>
-              <wp:extent cx="3384550" cy="525145"/>
+              <wp:extent cx="4267200" cy="525145"/>
               <wp:effectExtent l="0" t="0" r="0" b="0"/>
               <wp:wrapNone/>
               <wp:docPr id="2" name="Textbox 2"/>
@@ -11092,7 +11262,7 @@
                     <wps:spPr>
                       <a:xfrm>
                         <a:off x="0" y="0"/>
-                        <a:ext cx="3384550" cy="525145"/>
+                        <a:ext cx="4267200" cy="525145"/>
                       </a:xfrm>
                       <a:prstGeom prst="rect">
                         <a:avLst/>
@@ -11133,7 +11303,23 @@
                               <w:color w:val="1D2148"/>
                               <w:sz w:val="35"/>
                             </w:rPr>
-                            <w:t>FACIĮITIES</w:t>
+                            <w:t>FACI</w:t>
+                          </w:r>
+                          <w:r>
+                            <w:rPr>
+                              <w:rFonts w:ascii="Bahnschrift" w:hAnsi="Bahnschrift"/>
+                              <w:color w:val="1D2148"/>
+                              <w:sz w:val="35"/>
+                            </w:rPr>
+                            <w:t>L</w:t>
+                          </w:r>
+                          <w:r>
+                            <w:rPr>
+                              <w:rFonts w:ascii="Bahnschrift" w:hAnsi="Bahnschrift"/>
+                              <w:color w:val="1D2148"/>
+                              <w:sz w:val="35"/>
+                            </w:rPr>
+                            <w:t>ITIES</w:t>
                           </w:r>
                           <w:r>
                             <w:rPr>
@@ -11222,7 +11408,16 @@
                               <w:spacing w:val="-4"/>
                               <w:sz w:val="35"/>
                             </w:rPr>
-                            <w:t>ĮTD.</w:t>
+                            <w:t>L</w:t>
+                          </w:r>
+                          <w:r>
+                            <w:rPr>
+                              <w:rFonts w:ascii="Bahnschrift" w:hAnsi="Bahnschrift"/>
+                              <w:color w:val="1D2148"/>
+                              <w:spacing w:val="-4"/>
+                              <w:sz w:val="35"/>
+                            </w:rPr>
+                            <w:t>TD.</w:t>
                           </w:r>
                         </w:p>
                       </w:txbxContent>
@@ -11233,16 +11428,19 @@
                   </wps:wsp>
                 </a:graphicData>
               </a:graphic>
+              <wp14:sizeRelH relativeFrom="margin">
+                <wp14:pctWidth>0</wp14:pctWidth>
+              </wp14:sizeRelH>
             </wp:anchor>
           </w:drawing>
         </mc:Choice>
-        <mc:Fallback xmlns:w16sdtfl="http://schemas.microsoft.com/office/word/2024/wordml/sdtformatlock" xmlns:w16du="http://schemas.microsoft.com/office/word/2023/wordml/word16du" xmlns:oel="http://schemas.microsoft.com/office/2019/extlst">
+        <mc:Fallback>
           <w:pict>
             <v:shapetype w14:anchorId="038E07DA" id="_x0000_t202" coordsize="21600,21600" o:spt="202" path="m,l,21600r21600,l21600,xe">
               <v:stroke joinstyle="miter"/>
               <v:path gradientshapeok="t" o:connecttype="rect"/>
             </v:shapetype>
-            <v:shape id="Textbox 2" o:spid="_x0000_s1026" type="#_x0000_t202" style="position:absolute;margin-left:45.2pt;margin-top:24.1pt;width:266.5pt;height:41.35pt;z-index:-15937024;visibility:visible;mso-wrap-style:square;mso-wrap-distance-left:0;mso-wrap-distance-top:0;mso-wrap-distance-right:0;mso-wrap-distance-bottom:0;mso-position-horizontal:absolute;mso-position-horizontal-relative:page;mso-position-vertical:absolute;mso-position-vertical-relative:page;v-text-anchor:top" o:gfxdata="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" filled="f" stroked="f">
+            <v:shape id="Textbox 2" o:spid="_x0000_s1026" type="#_x0000_t202" style="position:absolute;margin-left:45pt;margin-top:24pt;width:336pt;height:41.35pt;z-index:-15937024;visibility:visible;mso-wrap-style:square;mso-width-percent:0;mso-wrap-distance-left:0;mso-wrap-distance-top:0;mso-wrap-distance-right:0;mso-wrap-distance-bottom:0;mso-position-horizontal:absolute;mso-position-horizontal-relative:page;mso-position-vertical:absolute;mso-position-vertical-relative:page;mso-width-percent:0;mso-width-relative:margin;v-text-anchor:top" o:gfxdata="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" filled="f" stroked="f">
               <v:textbox inset="0,0,0,0">
                 <w:txbxContent>
                   <w:p>
@@ -11278,7 +11476,23 @@
                         <w:color w:val="1D2148"/>
                         <w:sz w:val="35"/>
                       </w:rPr>
-                      <w:t>FACIĮITIES</w:t>
+                      <w:t>FACI</w:t>
+                    </w:r>
+                    <w:r>
+                      <w:rPr>
+                        <w:rFonts w:ascii="Bahnschrift" w:hAnsi="Bahnschrift"/>
+                        <w:color w:val="1D2148"/>
+                        <w:sz w:val="35"/>
+                      </w:rPr>
+                      <w:t>L</w:t>
+                    </w:r>
+                    <w:r>
+                      <w:rPr>
+                        <w:rFonts w:ascii="Bahnschrift" w:hAnsi="Bahnschrift"/>
+                        <w:color w:val="1D2148"/>
+                        <w:sz w:val="35"/>
+                      </w:rPr>
+                      <w:t>ITIES</w:t>
                     </w:r>
                     <w:r>
                       <w:rPr>
@@ -11367,7 +11581,16 @@
                         <w:spacing w:val="-4"/>
                         <w:sz w:val="35"/>
                       </w:rPr>
-                      <w:t>ĮTD.</w:t>
+                      <w:t>L</w:t>
+                    </w:r>
+                    <w:r>
+                      <w:rPr>
+                        <w:rFonts w:ascii="Bahnschrift" w:hAnsi="Bahnschrift"/>
+                        <w:color w:val="1D2148"/>
+                        <w:spacing w:val="-4"/>
+                        <w:sz w:val="35"/>
+                      </w:rPr>
+                      <w:t>TD.</w:t>
                     </w:r>
                   </w:p>
                 </w:txbxContent>
@@ -11377,6 +11600,54 @@
           </w:pict>
         </mc:Fallback>
       </mc:AlternateContent>
+    </w:r>
+    <w:r>
+      <w:rPr>
+        <w:noProof/>
+      </w:rPr>
+      <w:drawing>
+        <wp:anchor distT="0" distB="0" distL="0" distR="0" simplePos="0" relativeHeight="487378944" behindDoc="1" locked="0" layoutInCell="1" allowOverlap="1" wp14:anchorId="27A78149" wp14:editId="51562D45">
+          <wp:simplePos x="0" y="0"/>
+          <wp:positionH relativeFrom="page">
+            <wp:posOffset>5521452</wp:posOffset>
+          </wp:positionH>
+          <wp:positionV relativeFrom="page">
+            <wp:posOffset>364236</wp:posOffset>
+          </wp:positionV>
+          <wp:extent cx="1444751" cy="353567"/>
+          <wp:effectExtent l="0" t="0" r="0" b="0"/>
+          <wp:wrapNone/>
+          <wp:docPr id="1" name="Image 1"/>
+          <wp:cNvGraphicFramePr>
+            <a:graphicFrameLocks xmlns:a="http://schemas.openxmlformats.org/drawingml/2006/main"/>
+          </wp:cNvGraphicFramePr>
+          <a:graphic xmlns:a="http://schemas.openxmlformats.org/drawingml/2006/main">
+            <a:graphicData uri="http://schemas.openxmlformats.org/drawingml/2006/picture">
+              <pic:pic xmlns:pic="http://schemas.openxmlformats.org/drawingml/2006/picture">
+                <pic:nvPicPr>
+                  <pic:cNvPr id="1" name="Image 1"/>
+                  <pic:cNvPicPr/>
+                </pic:nvPicPr>
+                <pic:blipFill>
+                  <a:blip r:embed="rId1" cstate="print"/>
+                  <a:stretch>
+                    <a:fillRect/>
+                  </a:stretch>
+                </pic:blipFill>
+                <pic:spPr>
+                  <a:xfrm>
+                    <a:off x="0" y="0"/>
+                    <a:ext cx="1444751" cy="353567"/>
+                  </a:xfrm>
+                  <a:prstGeom prst="rect">
+                    <a:avLst/>
+                  </a:prstGeom>
+                </pic:spPr>
+              </pic:pic>
+            </a:graphicData>
+          </a:graphic>
+        </wp:anchor>
+      </w:drawing>
     </w:r>
   </w:p>
 </w:hdr>
@@ -11564,13 +11835,13 @@
             </wp:anchor>
           </w:drawing>
         </mc:Choice>
-        <mc:Fallback xmlns:w16sdtfl="http://schemas.microsoft.com/office/word/2024/wordml/sdtformatlock" xmlns:w16du="http://schemas.microsoft.com/office/word/2023/wordml/word16du" xmlns:oel="http://schemas.microsoft.com/office/2019/extlst">
+        <mc:Fallback>
           <w:pict>
             <v:shapetype w14:anchorId="3F68000A" id="_x0000_t202" coordsize="21600,21600" o:spt="202" path="m,l,21600r21600,l21600,xe">
               <v:stroke joinstyle="miter"/>
               <v:path gradientshapeok="t" o:connecttype="rect"/>
             </v:shapetype>
-            <v:shape id="Textbox 10" o:spid="_x0000_s1031" type="#_x0000_t202" style="position:absolute;margin-left:72.55pt;margin-top:57.35pt;width:266.5pt;height:41.35pt;z-index:-15932928;visibility:visible;mso-wrap-style:square;mso-wrap-distance-left:0;mso-wrap-distance-top:0;mso-wrap-distance-right:0;mso-wrap-distance-bottom:0;mso-position-horizontal:absolute;mso-position-horizontal-relative:page;mso-position-vertical:absolute;mso-position-vertical-relative:page;v-text-anchor:top" o:gfxdata="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" filled="f" stroked="f">
+            <v:shape id="Textbox 10" o:spid="_x0000_s1031" type="#_x0000_t202" style="position:absolute;margin-left:72.55pt;margin-top:57.35pt;width:266.5pt;height:41.35pt;z-index:-15932928;visibility:visible;mso-wrap-style:square;mso-wrap-distance-left:0;mso-wrap-distance-top:0;mso-wrap-distance-right:0;mso-wrap-distance-bottom:0;mso-position-horizontal:absolute;mso-position-horizontal-relative:page;mso-position-vertical:absolute;mso-position-vertical-relative:page;v-text-anchor:top" o:gfxdata="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" filled="f" stroked="f">
               <v:textbox inset="0,0,0,0">
                 <w:txbxContent>
                   <w:p>
@@ -11964,7 +12235,6 @@
     <w:lsdException w:name="HTML Sample" w:semiHidden="1" w:unhideWhenUsed="1"/>
     <w:lsdException w:name="HTML Typewriter" w:semiHidden="1" w:unhideWhenUsed="1"/>
     <w:lsdException w:name="HTML Variable" w:semiHidden="1" w:unhideWhenUsed="1"/>
-    <w:lsdException w:name="Normal Table" w:semiHidden="1" w:unhideWhenUsed="1"/>
     <w:lsdException w:name="annotation subject" w:semiHidden="1" w:unhideWhenUsed="1"/>
     <w:lsdException w:name="No List" w:semiHidden="1" w:unhideWhenUsed="1"/>
     <w:lsdException w:name="Outline List 1" w:semiHidden="1" w:unhideWhenUsed="1"/>
@@ -12011,10 +12281,8 @@
     <w:lsdException w:name="Table Subtle 2" w:semiHidden="1" w:unhideWhenUsed="1"/>
     <w:lsdException w:name="Table Web 1" w:semiHidden="1" w:unhideWhenUsed="1"/>
     <w:lsdException w:name="Table Web 2" w:semiHidden="1" w:unhideWhenUsed="1"/>
-    <w:lsdException w:name="Table Web 3" w:semiHidden="1" w:unhideWhenUsed="1"/>
     <w:lsdException w:name="Balloon Text" w:semiHidden="1" w:unhideWhenUsed="1"/>
     <w:lsdException w:name="Table Grid" w:uiPriority="39"/>
-    <w:lsdException w:name="Table Theme" w:semiHidden="1" w:unhideWhenUsed="1"/>
     <w:lsdException w:name="Placeholder Text" w:semiHidden="1"/>
     <w:lsdException w:name="No Spacing" w:uiPriority="1" w:qFormat="1"/>
     <w:lsdException w:name="Light Shading" w:uiPriority="60"/>
@@ -12370,6 +12638,19 @@
       <w:bCs/>
     </w:rPr>
   </w:style>
+  <w:style w:type="character" w:styleId="HTMLCode">
+    <w:name w:val="HTML Code"/>
+    <w:basedOn w:val="DefaultParagraphFont"/>
+    <w:uiPriority w:val="99"/>
+    <w:semiHidden/>
+    <w:unhideWhenUsed/>
+    <w:rsid w:val="00D7098C"/>
+    <w:rPr>
+      <w:rFonts w:ascii="Courier New" w:eastAsia="Times New Roman" w:hAnsi="Courier New" w:cs="Courier New"/>
+      <w:sz w:val="20"/>
+      <w:szCs w:val="20"/>
+    </w:rPr>
+  </w:style>
 </w:styles>
 </file>
 
@@ -12661,7 +12942,7 @@
 </file>
 
 <file path=customXml/itemProps1.xml><?xml version="1.0" encoding="utf-8"?>
-<ds:datastoreItem xmlns:ds="http://schemas.openxmlformats.org/officeDocument/2006/customXml" ds:itemID="{650F193C-3D1E-419A-8A40-831CB55EAA19}">
+<ds:datastoreItem xmlns:ds="http://schemas.openxmlformats.org/officeDocument/2006/customXml" ds:itemID="{50D86527-A9D8-45B7-857B-BD5FCA65BD91}">
   <ds:schemaRefs>
     <ds:schemaRef ds:uri="http://schemas.openxmlformats.org/officeDocument/2006/bibliography"/>
   </ds:schemaRefs>

</xml_diff>